<commit_message>
Update Exploring Airbnb Listings in Sydney.docx
</commit_message>
<xml_diff>
--- a/Self-defined capstone project/Exploring Airbnb Listings in Sydney.docx
+++ b/Self-defined capstone project/Exploring Airbnb Listings in Sydney.docx
@@ -5,11 +5,13 @@
     <w:p>
       <w:pPr>
         <w:rPr>
+          <w:rFonts w:ascii="Arial" w:hAnsi="Arial" w:cs="Arial"/>
           <w:sz w:val="44"/>
         </w:rPr>
       </w:pPr>
       <w:r>
         <w:rPr>
+          <w:rFonts w:ascii="Arial" w:hAnsi="Arial" w:cs="Arial"/>
           <w:sz w:val="44"/>
         </w:rPr>
         <w:t xml:space="preserve">Exploring Airbnb Listings in Sydney </w:t>
@@ -18,6 +20,7 @@
     <w:p>
       <w:pPr>
         <w:rPr>
+          <w:rFonts w:ascii="Arial" w:hAnsi="Arial" w:cs="Arial"/>
           <w:sz w:val="44"/>
         </w:rPr>
       </w:pPr>
@@ -31,7 +34,7 @@
         </w:numPr>
         <w:ind w:left="426" w:hanging="426"/>
         <w:rPr>
-          <w:rFonts w:ascii="Questrial" w:eastAsia="Times New Roman" w:hAnsi="Questrial" w:cs="Times New Roman" w:hint="eastAsia"/>
+          <w:rFonts w:ascii="Arial" w:eastAsia="Times New Roman" w:hAnsi="Arial" w:cs="Arial"/>
           <w:b/>
           <w:iCs/>
           <w:color w:val="0C0C0C"/>
@@ -42,7 +45,7 @@
       </w:pPr>
       <w:r>
         <w:rPr>
-          <w:rFonts w:ascii="Questrial" w:eastAsia="Times New Roman" w:hAnsi="Questrial" w:cs="Times New Roman"/>
+          <w:rFonts w:ascii="Arial" w:eastAsia="Times New Roman" w:hAnsi="Arial" w:cs="Arial"/>
           <w:b/>
           <w:iCs/>
           <w:color w:val="0C0C0C"/>
@@ -56,7 +59,7 @@
     <w:p>
       <w:pPr>
         <w:rPr>
-          <w:rFonts w:ascii="Questrial" w:eastAsia="Times New Roman" w:hAnsi="Questrial" w:cs="Times New Roman"/>
+          <w:rFonts w:ascii="Arial" w:eastAsia="Times New Roman" w:hAnsi="Arial" w:cs="Arial"/>
           <w:iCs/>
           <w:color w:val="0C0C0C"/>
           <w:sz w:val="23"/>
@@ -69,16 +72,16 @@
     <w:p>
       <w:pPr>
         <w:rPr>
-          <w:rFonts w:ascii="Questrial" w:eastAsia="Times New Roman" w:hAnsi="Questrial" w:cs="Times New Roman"/>
-          <w:color w:val="0C0C0C"/>
-          <w:sz w:val="23"/>
-          <w:szCs w:val="23"/>
-          <w:shd w:val="clear" w:color="auto" w:fill="FFFFFF"/>
-        </w:rPr>
-      </w:pPr>
-      <w:r>
-        <w:rPr>
-          <w:rFonts w:ascii="Questrial" w:eastAsia="Times New Roman" w:hAnsi="Questrial" w:cs="Times New Roman"/>
+          <w:rFonts w:ascii="Arial" w:eastAsia="Times New Roman" w:hAnsi="Arial" w:cs="Arial"/>
+          <w:color w:val="0C0C0C"/>
+          <w:sz w:val="23"/>
+          <w:szCs w:val="23"/>
+          <w:shd w:val="clear" w:color="auto" w:fill="FFFFFF"/>
+        </w:rPr>
+      </w:pPr>
+      <w:r>
+        <w:rPr>
+          <w:rFonts w:ascii="Arial" w:eastAsia="Times New Roman" w:hAnsi="Arial" w:cs="Arial"/>
           <w:iCs/>
           <w:color w:val="0C0C0C"/>
           <w:sz w:val="23"/>
@@ -90,7 +93,7 @@
       </w:r>
       <w:r>
         <w:rPr>
-          <w:rFonts w:ascii="Questrial" w:eastAsia="Times New Roman" w:hAnsi="Questrial" w:cs="Times New Roman"/>
+          <w:rFonts w:ascii="Arial" w:eastAsia="Times New Roman" w:hAnsi="Arial" w:cs="Arial"/>
           <w:i/>
           <w:iCs/>
           <w:color w:val="0C0C0C"/>
@@ -103,57 +106,17 @@
       </w:r>
       <w:r>
         <w:rPr>
-          <w:rFonts w:ascii="Questrial" w:eastAsia="Times New Roman" w:hAnsi="Questrial" w:cs="Times New Roman"/>
-          <w:color w:val="0C0C0C"/>
-          <w:sz w:val="23"/>
-          <w:szCs w:val="23"/>
-          <w:shd w:val="clear" w:color="auto" w:fill="FFFFFF"/>
-        </w:rPr>
-        <w:t>world leader in accommodations of the “sharing economy”,</w:t>
-      </w:r>
-      <w:r>
-        <w:rPr>
-          <w:rFonts w:ascii="Questrial" w:eastAsia="Times New Roman" w:hAnsi="Questrial" w:cs="Times New Roman"/>
-          <w:color w:val="0C0C0C"/>
-          <w:sz w:val="23"/>
-          <w:szCs w:val="23"/>
-          <w:shd w:val="clear" w:color="auto" w:fill="FFFFFF"/>
-        </w:rPr>
-        <w:t xml:space="preserve"> Airbnb is a famous platform that </w:t>
-      </w:r>
-      <w:r>
-        <w:rPr>
-          <w:rFonts w:ascii="Questrial" w:eastAsia="Times New Roman" w:hAnsi="Questrial" w:cs="Times New Roman"/>
-          <w:color w:val="0C0C0C"/>
-          <w:sz w:val="23"/>
-          <w:szCs w:val="23"/>
-          <w:shd w:val="clear" w:color="auto" w:fill="FFFFFF"/>
-        </w:rPr>
-        <w:t xml:space="preserve">allows </w:t>
-      </w:r>
-      <w:r>
-        <w:rPr>
-          <w:rFonts w:ascii="Questrial" w:eastAsia="Times New Roman" w:hAnsi="Questrial" w:cs="Times New Roman"/>
-          <w:color w:val="0C0C0C"/>
-          <w:sz w:val="23"/>
-          <w:szCs w:val="23"/>
-          <w:shd w:val="clear" w:color="auto" w:fill="FFFFFF"/>
-        </w:rPr>
-        <w:t xml:space="preserve">travellers </w:t>
-      </w:r>
-      <w:r>
-        <w:rPr>
-          <w:rFonts w:ascii="Questrial" w:eastAsia="Times New Roman" w:hAnsi="Questrial" w:cs="Times New Roman"/>
-          <w:color w:val="0C0C0C"/>
-          <w:sz w:val="23"/>
-          <w:szCs w:val="23"/>
-          <w:shd w:val="clear" w:color="auto" w:fill="FFFFFF"/>
-        </w:rPr>
-        <w:t>to find places to stay </w:t>
-      </w:r>
-      <w:r>
-        <w:rPr>
-          <w:rFonts w:ascii="Questrial" w:eastAsia="Times New Roman" w:hAnsi="Questrial" w:cs="Times New Roman"/>
+          <w:rFonts w:ascii="Arial" w:eastAsia="Times New Roman" w:hAnsi="Arial" w:cs="Arial"/>
+          <w:color w:val="0C0C0C"/>
+          <w:sz w:val="23"/>
+          <w:szCs w:val="23"/>
+          <w:shd w:val="clear" w:color="auto" w:fill="FFFFFF"/>
+        </w:rPr>
+        <w:t>world leader in accommodations of the “sharing economy”, Airbnb is a famous platform that allows travellers to find places to stay </w:t>
+      </w:r>
+      <w:r>
+        <w:rPr>
+          <w:rFonts w:ascii="Arial" w:eastAsia="Times New Roman" w:hAnsi="Arial" w:cs="Arial"/>
           <w:bCs/>
           <w:color w:val="0C0C0C"/>
           <w:sz w:val="23"/>
@@ -165,27 +128,17 @@
       </w:r>
       <w:r>
         <w:rPr>
-          <w:rFonts w:ascii="Questrial" w:eastAsia="Times New Roman" w:hAnsi="Questrial" w:cs="Times New Roman"/>
-          <w:color w:val="0C0C0C"/>
-          <w:sz w:val="23"/>
-          <w:szCs w:val="23"/>
-          <w:shd w:val="clear" w:color="auto" w:fill="FFFFFF"/>
-        </w:rPr>
-        <w:t> in thousands of cities around the world.</w:t>
-      </w:r>
-      <w:r>
-        <w:rPr>
-          <w:rFonts w:ascii="Questrial" w:eastAsia="Times New Roman" w:hAnsi="Questrial" w:cs="Times New Roman"/>
-          <w:color w:val="0C0C0C"/>
-          <w:sz w:val="23"/>
-          <w:szCs w:val="23"/>
-          <w:shd w:val="clear" w:color="auto" w:fill="FFFFFF"/>
-        </w:rPr>
-        <w:t xml:space="preserve"> Since I live in Sydney, which also happens to be a popular tourist destination, I am interested in finding out what the listings are like in this city. </w:t>
-      </w:r>
-      <w:r>
-        <w:rPr>
-          <w:rFonts w:ascii="Questrial" w:eastAsia="Times New Roman" w:hAnsi="Questrial" w:cs="Times New Roman"/>
+          <w:rFonts w:ascii="Arial" w:eastAsia="Times New Roman" w:hAnsi="Arial" w:cs="Arial"/>
+          <w:color w:val="0C0C0C"/>
+          <w:sz w:val="23"/>
+          <w:szCs w:val="23"/>
+          <w:shd w:val="clear" w:color="auto" w:fill="FFFFFF"/>
+        </w:rPr>
+        <w:t xml:space="preserve"> in thousands of cities around the world. Since I live in Sydney, which also happens to be a popular tourist destination, I am interested in finding out what the listings are like in this city. </w:t>
+      </w:r>
+      <w:r>
+        <w:rPr>
+          <w:rFonts w:ascii="Arial" w:eastAsia="Times New Roman" w:hAnsi="Arial" w:cs="Arial"/>
           <w:color w:val="0C0C0C"/>
           <w:sz w:val="23"/>
           <w:szCs w:val="23"/>
@@ -195,7 +148,7 @@
       </w:r>
       <w:r>
         <w:rPr>
-          <w:rFonts w:ascii="Questrial" w:eastAsia="Times New Roman" w:hAnsi="Questrial" w:cs="Times New Roman"/>
+          <w:rFonts w:ascii="Arial" w:eastAsia="Times New Roman" w:hAnsi="Arial" w:cs="Arial"/>
           <w:color w:val="0C0C0C"/>
           <w:sz w:val="23"/>
           <w:szCs w:val="23"/>
@@ -205,7 +158,7 @@
       </w:r>
       <w:r>
         <w:rPr>
-          <w:rFonts w:ascii="Questrial" w:eastAsia="Times New Roman" w:hAnsi="Questrial" w:cs="Times New Roman"/>
+          <w:rFonts w:ascii="Arial" w:eastAsia="Times New Roman" w:hAnsi="Arial" w:cs="Arial"/>
           <w:color w:val="0C0C0C"/>
           <w:sz w:val="23"/>
           <w:szCs w:val="23"/>
@@ -215,7 +168,7 @@
       </w:r>
       <w:r>
         <w:rPr>
-          <w:rFonts w:ascii="Questrial" w:eastAsia="Times New Roman" w:hAnsi="Questrial" w:cs="Times New Roman"/>
+          <w:rFonts w:ascii="Arial" w:eastAsia="Times New Roman" w:hAnsi="Arial" w:cs="Arial"/>
           <w:color w:val="0C0C0C"/>
           <w:sz w:val="23"/>
           <w:szCs w:val="23"/>
@@ -225,7 +178,7 @@
       </w:r>
       <w:r>
         <w:rPr>
-          <w:rFonts w:ascii="Questrial" w:eastAsia="Times New Roman" w:hAnsi="Questrial" w:cs="Times New Roman"/>
+          <w:rFonts w:ascii="Arial" w:eastAsia="Times New Roman" w:hAnsi="Arial" w:cs="Arial"/>
           <w:color w:val="0C0C0C"/>
           <w:sz w:val="23"/>
           <w:szCs w:val="23"/>
@@ -235,7 +188,7 @@
       </w:r>
       <w:r>
         <w:rPr>
-          <w:rFonts w:ascii="Questrial" w:eastAsia="Times New Roman" w:hAnsi="Questrial" w:cs="Times New Roman"/>
+          <w:rFonts w:ascii="Arial" w:eastAsia="Times New Roman" w:hAnsi="Arial" w:cs="Arial"/>
           <w:color w:val="0C0C0C"/>
           <w:sz w:val="23"/>
           <w:szCs w:val="23"/>
@@ -247,18 +200,18 @@
     <w:p>
       <w:pPr>
         <w:rPr>
-          <w:rFonts w:ascii="Questrial" w:eastAsia="Times New Roman" w:hAnsi="Questrial" w:cs="Times New Roman"/>
-          <w:color w:val="0C0C0C"/>
-          <w:sz w:val="23"/>
-          <w:szCs w:val="23"/>
-          <w:shd w:val="clear" w:color="auto" w:fill="FFFFFF"/>
-        </w:rPr>
-      </w:pPr>
-    </w:p>
-    <w:p>
-      <w:pPr>
-        <w:rPr>
-          <w:rFonts w:ascii="Questrial" w:eastAsia="Times New Roman" w:hAnsi="Questrial" w:cs="Times New Roman"/>
+          <w:rFonts w:ascii="Arial" w:eastAsia="Times New Roman" w:hAnsi="Arial" w:cs="Arial"/>
+          <w:color w:val="0C0C0C"/>
+          <w:sz w:val="23"/>
+          <w:szCs w:val="23"/>
+          <w:shd w:val="clear" w:color="auto" w:fill="FFFFFF"/>
+        </w:rPr>
+      </w:pPr>
+    </w:p>
+    <w:p>
+      <w:pPr>
+        <w:rPr>
+          <w:rFonts w:ascii="Arial" w:eastAsia="Times New Roman" w:hAnsi="Arial" w:cs="Arial"/>
           <w:color w:val="0C0C0C"/>
           <w:sz w:val="23"/>
           <w:szCs w:val="23"/>
@@ -275,7 +228,7 @@
         </w:numPr>
         <w:ind w:left="426" w:hanging="426"/>
         <w:rPr>
-          <w:rFonts w:ascii="Questrial" w:eastAsia="Times New Roman" w:hAnsi="Questrial" w:cs="Times New Roman"/>
+          <w:rFonts w:ascii="Arial" w:eastAsia="Times New Roman" w:hAnsi="Arial" w:cs="Arial"/>
           <w:b/>
           <w:iCs/>
           <w:color w:val="0C0C0C"/>
@@ -286,7 +239,7 @@
       </w:pPr>
       <w:r>
         <w:rPr>
-          <w:rFonts w:ascii="Questrial" w:eastAsia="Times New Roman" w:hAnsi="Questrial" w:cs="Times New Roman"/>
+          <w:rFonts w:ascii="Arial" w:eastAsia="Times New Roman" w:hAnsi="Arial" w:cs="Arial"/>
           <w:b/>
           <w:iCs/>
           <w:color w:val="0C0C0C"/>
@@ -294,73 +247,141 @@
           <w:bdr w:val="none" w:sz="0" w:space="0" w:color="auto" w:frame="1"/>
           <w:shd w:val="clear" w:color="auto" w:fill="FFFFFF"/>
         </w:rPr>
-        <w:t>Description of the dataset</w:t>
-      </w:r>
-    </w:p>
-    <w:p>
-      <w:pPr>
-        <w:rPr>
-          <w:rFonts w:ascii="Questrial" w:eastAsia="Times New Roman" w:hAnsi="Questrial" w:cs="Times New Roman"/>
-          <w:color w:val="0C0C0C"/>
-          <w:sz w:val="23"/>
-          <w:szCs w:val="23"/>
-          <w:shd w:val="clear" w:color="auto" w:fill="FFFFFF"/>
-        </w:rPr>
-      </w:pPr>
-    </w:p>
-    <w:p>
-      <w:pPr>
-        <w:rPr>
-          <w:rFonts w:ascii="Questrial" w:eastAsia="Times New Roman" w:hAnsi="Questrial" w:cs="Times New Roman"/>
-          <w:color w:val="0C0C0C"/>
-          <w:sz w:val="23"/>
-          <w:szCs w:val="23"/>
-          <w:shd w:val="clear" w:color="auto" w:fill="FFFFFF"/>
-        </w:rPr>
-      </w:pPr>
-      <w:r>
-        <w:rPr>
-          <w:rFonts w:ascii="Questrial" w:eastAsia="Times New Roman" w:hAnsi="Questrial" w:cs="Times New Roman" w:hint="eastAsia"/>
-          <w:color w:val="0C0C0C"/>
-          <w:sz w:val="23"/>
-          <w:szCs w:val="23"/>
-          <w:shd w:val="clear" w:color="auto" w:fill="FFFFFF"/>
-        </w:rPr>
-        <w:t>The</w:t>
-      </w:r>
-      <w:r>
-        <w:rPr>
-          <w:rFonts w:ascii="Questrial" w:eastAsia="Times New Roman" w:hAnsi="Questrial" w:cs="Times New Roman"/>
-          <w:color w:val="0C0C0C"/>
-          <w:sz w:val="23"/>
-          <w:szCs w:val="23"/>
-          <w:shd w:val="clear" w:color="auto" w:fill="FFFFFF"/>
-        </w:rPr>
-        <w:t xml:space="preserve"> dataset was obtained from Kaggle’s Sydney Airbnb open data</w:t>
-      </w:r>
-      <w:r>
-        <w:rPr>
-          <w:rFonts w:ascii="Questrial" w:eastAsia="Times New Roman" w:hAnsi="Questrial" w:cs="Times New Roman"/>
-          <w:color w:val="0C0C0C"/>
-          <w:sz w:val="23"/>
-          <w:szCs w:val="23"/>
-          <w:shd w:val="clear" w:color="auto" w:fill="FFFFFF"/>
-        </w:rPr>
-        <w:t xml:space="preserve">, originally sourced from </w:t>
-      </w:r>
-      <w:r>
-        <w:rPr>
-          <w:rFonts w:ascii="Questrial" w:eastAsia="Times New Roman" w:hAnsi="Questrial" w:cs="Times New Roman"/>
-          <w:color w:val="0C0C0C"/>
-          <w:sz w:val="23"/>
-          <w:szCs w:val="23"/>
-          <w:shd w:val="clear" w:color="auto" w:fill="FFFFFF"/>
-        </w:rPr>
-        <w:t>publicly available information from the Airbnb site</w:t>
-      </w:r>
-      <w:r>
-        <w:rPr>
-          <w:rFonts w:ascii="Questrial" w:eastAsia="Times New Roman" w:hAnsi="Questrial" w:cs="Times New Roman"/>
+        <w:t>Description of the data</w:t>
+      </w:r>
+    </w:p>
+    <w:p>
+      <w:pPr>
+        <w:rPr>
+          <w:rFonts w:ascii="Arial" w:eastAsia="Times New Roman" w:hAnsi="Arial" w:cs="Arial"/>
+          <w:color w:val="0C0C0C"/>
+          <w:sz w:val="23"/>
+          <w:szCs w:val="23"/>
+          <w:shd w:val="clear" w:color="auto" w:fill="FFFFFF"/>
+        </w:rPr>
+      </w:pPr>
+    </w:p>
+    <w:p>
+      <w:pPr>
+        <w:rPr>
+          <w:rFonts w:ascii="Arial" w:eastAsia="Times New Roman" w:hAnsi="Arial" w:cs="Arial"/>
+          <w:color w:val="0C0C0C"/>
+          <w:sz w:val="23"/>
+          <w:szCs w:val="23"/>
+          <w:shd w:val="clear" w:color="auto" w:fill="FFFFFF"/>
+        </w:rPr>
+      </w:pPr>
+      <w:r>
+        <w:rPr>
+          <w:rFonts w:ascii="Arial" w:eastAsia="Times New Roman" w:hAnsi="Arial" w:cs="Arial"/>
+          <w:color w:val="0C0C0C"/>
+          <w:sz w:val="23"/>
+          <w:szCs w:val="23"/>
+          <w:shd w:val="clear" w:color="auto" w:fill="FFFFFF"/>
+        </w:rPr>
+        <w:t>The dataset was obtained from Kaggle’s Sydney Airbnb open data</w:t>
+      </w:r>
+      <w:r>
+        <w:rPr>
+          <w:rFonts w:ascii="Arial" w:eastAsia="Times New Roman" w:hAnsi="Arial" w:cs="Arial"/>
+          <w:color w:val="0C0C0C"/>
+          <w:sz w:val="23"/>
+          <w:szCs w:val="23"/>
+          <w:shd w:val="clear" w:color="auto" w:fill="FFFFFF"/>
+        </w:rPr>
+        <w:t xml:space="preserve"> (</w:t>
+      </w:r>
+      <w:r>
+        <w:rPr>
+          <w:rFonts w:ascii="Arial" w:eastAsia="Times New Roman" w:hAnsi="Arial" w:cs="Arial"/>
+          <w:color w:val="0C0C0C"/>
+          <w:sz w:val="23"/>
+          <w:szCs w:val="23"/>
+          <w:shd w:val="clear" w:color="auto" w:fill="FFFFFF"/>
+          <w:lang w:val="en-US"/>
+        </w:rPr>
+        <w:t>web address</w:t>
+      </w:r>
+      <w:hyperlink r:id="rId5" w:anchor="listings_summary_dec18.csv" w:history="1">
+        <w:r>
+          <w:rPr>
+            <w:rStyle w:val="Hyperlink"/>
+            <w:rFonts w:ascii="Arial" w:eastAsia="Times New Roman" w:hAnsi="Arial" w:cs="Arial"/>
+            <w:sz w:val="23"/>
+            <w:szCs w:val="23"/>
+            <w:shd w:val="clear" w:color="auto" w:fill="FFFFFF"/>
+            <w:lang w:val="en-US"/>
+          </w:rPr>
+          <w:t xml:space="preserve"> here</w:t>
+        </w:r>
+      </w:hyperlink>
+      <w:r>
+        <w:rPr>
+          <w:rFonts w:ascii="Arial" w:eastAsia="Times New Roman" w:hAnsi="Arial" w:cs="Arial"/>
+          <w:color w:val="0C0C0C"/>
+          <w:sz w:val="23"/>
+          <w:szCs w:val="23"/>
+          <w:shd w:val="clear" w:color="auto" w:fill="FFFFFF"/>
+        </w:rPr>
+        <w:t>)</w:t>
+      </w:r>
+      <w:r>
+        <w:rPr>
+          <w:rFonts w:ascii="Arial" w:eastAsia="Times New Roman" w:hAnsi="Arial" w:cs="Arial"/>
+          <w:color w:val="0C0C0C"/>
+          <w:sz w:val="23"/>
+          <w:szCs w:val="23"/>
+          <w:shd w:val="clear" w:color="auto" w:fill="FFFFFF"/>
+        </w:rPr>
+        <w:t>, originally sourced from publicly available information from the Airbnb site</w:t>
+      </w:r>
+      <w:r>
+        <w:rPr>
+          <w:rFonts w:ascii="Arial" w:eastAsia="Times New Roman" w:hAnsi="Arial" w:cs="Arial"/>
+          <w:color w:val="0C0C0C"/>
+          <w:sz w:val="23"/>
+          <w:szCs w:val="23"/>
+          <w:shd w:val="clear" w:color="auto" w:fill="FFFFFF"/>
+        </w:rPr>
+        <w:t xml:space="preserve"> (</w:t>
+      </w:r>
+      <w:r>
+        <w:rPr>
+          <w:rFonts w:ascii="Arial" w:eastAsia="Times New Roman" w:hAnsi="Arial" w:cs="Arial"/>
+          <w:color w:val="0C0C0C"/>
+          <w:sz w:val="23"/>
+          <w:szCs w:val="23"/>
+          <w:shd w:val="clear" w:color="auto" w:fill="FFFFFF"/>
+          <w:lang w:val="en-US"/>
+        </w:rPr>
+        <w:t>web address</w:t>
+      </w:r>
+      <w:hyperlink r:id="rId6" w:history="1">
+        <w:r>
+          <w:rPr>
+            <w:rStyle w:val="Hyperlink"/>
+            <w:rFonts w:ascii="Arial" w:eastAsia="Times New Roman" w:hAnsi="Arial" w:cs="Arial"/>
+            <w:sz w:val="23"/>
+            <w:szCs w:val="23"/>
+            <w:shd w:val="clear" w:color="auto" w:fill="FFFFFF"/>
+            <w:lang w:val="en-US"/>
+          </w:rPr>
+          <w:t xml:space="preserve"> here</w:t>
+        </w:r>
+      </w:hyperlink>
+      <w:r>
+        <w:rPr>
+          <w:rFonts w:ascii="Arial" w:eastAsia="Times New Roman" w:hAnsi="Arial" w:cs="Arial"/>
+          <w:color w:val="0C0C0C"/>
+          <w:sz w:val="23"/>
+          <w:szCs w:val="23"/>
+          <w:shd w:val="clear" w:color="auto" w:fill="FFFFFF"/>
+        </w:rPr>
+        <w:t>)</w:t>
+      </w:r>
+      <w:r>
+        <w:rPr>
+          <w:rFonts w:ascii="Arial" w:eastAsia="Times New Roman" w:hAnsi="Arial" w:cs="Arial"/>
           <w:color w:val="0C0C0C"/>
           <w:sz w:val="23"/>
           <w:szCs w:val="23"/>
@@ -370,7 +391,7 @@
       </w:r>
       <w:r>
         <w:rPr>
-          <w:rFonts w:ascii="Questrial" w:eastAsia="Times New Roman" w:hAnsi="Questrial" w:cs="Times New Roman"/>
+          <w:rFonts w:ascii="Arial" w:eastAsia="Times New Roman" w:hAnsi="Arial" w:cs="Arial"/>
           <w:color w:val="0C0C0C"/>
           <w:sz w:val="23"/>
           <w:szCs w:val="23"/>
@@ -380,7 +401,7 @@
       </w:r>
       <w:r>
         <w:rPr>
-          <w:rFonts w:ascii="Questrial" w:eastAsia="Times New Roman" w:hAnsi="Questrial" w:cs="Times New Roman"/>
+          <w:rFonts w:ascii="Arial" w:eastAsia="Times New Roman" w:hAnsi="Arial" w:cs="Arial"/>
           <w:color w:val="0C0C0C"/>
           <w:sz w:val="23"/>
           <w:szCs w:val="23"/>
@@ -390,7 +411,7 @@
       </w:r>
       <w:r>
         <w:rPr>
-          <w:rFonts w:ascii="Questrial" w:eastAsia="Times New Roman" w:hAnsi="Questrial" w:cs="Times New Roman"/>
+          <w:rFonts w:ascii="Arial" w:eastAsia="Times New Roman" w:hAnsi="Arial" w:cs="Arial"/>
           <w:color w:val="0C0C0C"/>
           <w:sz w:val="23"/>
           <w:szCs w:val="23"/>
@@ -400,7 +421,7 @@
       </w:r>
       <w:r>
         <w:rPr>
-          <w:rFonts w:ascii="Questrial" w:eastAsia="Times New Roman" w:hAnsi="Questrial" w:cs="Times New Roman"/>
+          <w:rFonts w:ascii="Arial" w:eastAsia="Times New Roman" w:hAnsi="Arial" w:cs="Arial"/>
           <w:color w:val="0C0C0C"/>
           <w:sz w:val="23"/>
           <w:szCs w:val="23"/>
@@ -410,7 +431,7 @@
       </w:r>
       <w:r>
         <w:rPr>
-          <w:rFonts w:ascii="Questrial" w:eastAsia="Times New Roman" w:hAnsi="Questrial" w:cs="Times New Roman"/>
+          <w:rFonts w:ascii="Arial" w:eastAsia="Times New Roman" w:hAnsi="Arial" w:cs="Arial"/>
           <w:color w:val="0C0C0C"/>
           <w:sz w:val="23"/>
           <w:szCs w:val="23"/>
@@ -420,7 +441,7 @@
       </w:r>
       <w:r>
         <w:rPr>
-          <w:rFonts w:ascii="Questrial" w:eastAsia="Times New Roman" w:hAnsi="Questrial" w:cs="Times New Roman"/>
+          <w:rFonts w:ascii="Arial" w:eastAsia="Times New Roman" w:hAnsi="Arial" w:cs="Arial"/>
           <w:color w:val="0C0C0C"/>
           <w:sz w:val="23"/>
           <w:szCs w:val="23"/>
@@ -428,122 +449,371 @@
         </w:rPr>
         <w:t xml:space="preserve"> per month</w:t>
       </w:r>
+      <w:r>
+        <w:rPr>
+          <w:rFonts w:ascii="Arial" w:eastAsia="Times New Roman" w:hAnsi="Arial" w:cs="Arial"/>
+          <w:color w:val="0C0C0C"/>
+          <w:sz w:val="23"/>
+          <w:szCs w:val="23"/>
+          <w:shd w:val="clear" w:color="auto" w:fill="FFFFFF"/>
+        </w:rPr>
+        <w:t>, and availabilit</w:t>
+      </w:r>
+      <w:r>
+        <w:rPr>
+          <w:rFonts w:ascii="Arial" w:eastAsia="Times New Roman" w:hAnsi="Arial" w:cs="Arial"/>
+          <w:color w:val="0C0C0C"/>
+          <w:sz w:val="23"/>
+          <w:szCs w:val="23"/>
+          <w:shd w:val="clear" w:color="auto" w:fill="FFFFFF"/>
+        </w:rPr>
+        <w:t>y, shown in the following table:</w:t>
+      </w:r>
+      <w:r>
+        <w:rPr>
+          <w:rFonts w:ascii="Arial" w:eastAsia="Times New Roman" w:hAnsi="Arial" w:cs="Arial"/>
+          <w:color w:val="0C0C0C"/>
+          <w:sz w:val="23"/>
+          <w:szCs w:val="23"/>
+          <w:shd w:val="clear" w:color="auto" w:fill="FFFFFF"/>
+        </w:rPr>
+        <w:t xml:space="preserve"> </w:t>
+      </w:r>
+    </w:p>
+    <w:p>
+      <w:pPr>
+        <w:rPr>
+          <w:rFonts w:ascii="Arial" w:eastAsia="Times New Roman" w:hAnsi="Arial" w:cs="Arial"/>
+          <w:color w:val="0C0C0C"/>
+          <w:sz w:val="23"/>
+          <w:szCs w:val="23"/>
+          <w:shd w:val="clear" w:color="auto" w:fill="FFFFFF"/>
+        </w:rPr>
+      </w:pPr>
+      <w:r>
+        <w:rPr>
+          <w:rFonts w:ascii="Arial" w:eastAsia="Times New Roman" w:hAnsi="Arial" w:cs="Arial"/>
+          <w:noProof/>
+          <w:color w:val="0C0C0C"/>
+          <w:sz w:val="23"/>
+          <w:szCs w:val="23"/>
+          <w:shd w:val="clear" w:color="auto" w:fill="FFFFFF"/>
+        </w:rPr>
+        <w:drawing>
+          <wp:inline distT="0" distB="0" distL="0" distR="0" wp14:anchorId="4CDD9DBB" wp14:editId="580803E4">
+            <wp:extent cx="5727700" cy="1521460"/>
+            <wp:effectExtent l="0" t="0" r="0" b="2540"/>
+            <wp:docPr id="1" name="Picture 1"/>
+            <wp:cNvGraphicFramePr>
+              <a:graphicFrameLocks xmlns:a="http://schemas.openxmlformats.org/drawingml/2006/main" noChangeAspect="1"/>
+            </wp:cNvGraphicFramePr>
+            <a:graphic xmlns:a="http://schemas.openxmlformats.org/drawingml/2006/main">
+              <a:graphicData uri="http://schemas.openxmlformats.org/drawingml/2006/picture">
+                <pic:pic xmlns:pic="http://schemas.openxmlformats.org/drawingml/2006/picture">
+                  <pic:nvPicPr>
+                    <pic:cNvPr id="1" name="Screen Shot 2019-12-19 at 3.44.47 pm.png"/>
+                    <pic:cNvPicPr/>
+                  </pic:nvPicPr>
+                  <pic:blipFill>
+                    <a:blip r:embed="rId7" cstate="print">
+                      <a:extLst>
+                        <a:ext uri="{28A0092B-C50C-407E-A947-70E740481C1C}">
+                          <a14:useLocalDpi xmlns:a14="http://schemas.microsoft.com/office/drawing/2010/main" val="0"/>
+                        </a:ext>
+                      </a:extLst>
+                    </a:blip>
+                    <a:stretch>
+                      <a:fillRect/>
+                    </a:stretch>
+                  </pic:blipFill>
+                  <pic:spPr>
+                    <a:xfrm>
+                      <a:off x="0" y="0"/>
+                      <a:ext cx="5727700" cy="1521460"/>
+                    </a:xfrm>
+                    <a:prstGeom prst="rect">
+                      <a:avLst/>
+                    </a:prstGeom>
+                  </pic:spPr>
+                </pic:pic>
+              </a:graphicData>
+            </a:graphic>
+          </wp:inline>
+        </w:drawing>
+      </w:r>
+    </w:p>
+    <w:p>
+      <w:pPr>
+        <w:spacing w:after="120"/>
+        <w:jc w:val="center"/>
+        <w:rPr>
+          <w:rFonts w:ascii="Arial" w:eastAsia="Times New Roman" w:hAnsi="Arial" w:cs="Arial"/>
+          <w:b/>
+          <w:color w:val="0C0C0C"/>
+          <w:sz w:val="22"/>
+          <w:szCs w:val="23"/>
+          <w:shd w:val="clear" w:color="auto" w:fill="FFFFFF"/>
+          <w:lang w:val="en-US"/>
+        </w:rPr>
+      </w:pPr>
+      <w:r>
+        <w:rPr>
+          <w:rFonts w:ascii="Arial" w:eastAsia="Times New Roman" w:hAnsi="Arial" w:cs="Arial"/>
+          <w:b/>
+          <w:color w:val="0C0C0C"/>
+          <w:sz w:val="22"/>
+          <w:szCs w:val="23"/>
+          <w:shd w:val="clear" w:color="auto" w:fill="FFFFFF"/>
+          <w:lang w:val="en-US"/>
+        </w:rPr>
+        <w:t xml:space="preserve">Table 1: </w:t>
+      </w:r>
+      <w:r>
+        <w:rPr>
+          <w:rFonts w:ascii="Arial" w:eastAsia="Times New Roman" w:hAnsi="Arial" w:cs="Arial"/>
+          <w:b/>
+          <w:color w:val="0C0C0C"/>
+          <w:sz w:val="22"/>
+          <w:szCs w:val="23"/>
+          <w:shd w:val="clear" w:color="auto" w:fill="FFFFFF"/>
+          <w:lang w:val="en-US"/>
+        </w:rPr>
+        <w:t>summary of listings dataset</w:t>
+      </w:r>
+    </w:p>
+    <w:p>
+      <w:pPr>
+        <w:rPr>
+          <w:rFonts w:ascii="Arial" w:eastAsia="Times New Roman" w:hAnsi="Arial" w:cs="Arial"/>
+          <w:color w:val="0C0C0C"/>
+          <w:sz w:val="23"/>
+          <w:szCs w:val="23"/>
+          <w:shd w:val="clear" w:color="auto" w:fill="FFFFFF"/>
+          <w:lang w:val="en-US"/>
+        </w:rPr>
+      </w:pPr>
+      <w:r>
+        <w:rPr>
+          <w:rFonts w:ascii="Arial" w:eastAsia="Times New Roman" w:hAnsi="Arial" w:cs="Arial"/>
+          <w:color w:val="0C0C0C"/>
+          <w:sz w:val="23"/>
+          <w:szCs w:val="23"/>
+          <w:shd w:val="clear" w:color="auto" w:fill="FFFFFF"/>
+        </w:rPr>
+        <w:t>As of December 2018, there ha</w:t>
+      </w:r>
+      <w:r>
+        <w:rPr>
+          <w:rFonts w:ascii="Arial" w:eastAsia="Times New Roman" w:hAnsi="Arial" w:cs="Arial"/>
+          <w:color w:val="0C0C0C"/>
+          <w:sz w:val="23"/>
+          <w:szCs w:val="23"/>
+          <w:shd w:val="clear" w:color="auto" w:fill="FFFFFF"/>
+        </w:rPr>
+        <w:t>ve</w:t>
+      </w:r>
+      <w:r>
+        <w:rPr>
+          <w:rFonts w:ascii="Arial" w:eastAsia="Times New Roman" w:hAnsi="Arial" w:cs="Arial"/>
+          <w:color w:val="0C0C0C"/>
+          <w:sz w:val="23"/>
+          <w:szCs w:val="23"/>
+          <w:shd w:val="clear" w:color="auto" w:fill="FFFFFF"/>
+        </w:rPr>
+        <w:t xml:space="preserve"> been </w:t>
+      </w:r>
+      <w:r>
+        <w:rPr>
+          <w:rFonts w:ascii="Arial" w:eastAsia="Times New Roman" w:hAnsi="Arial" w:cs="Arial"/>
+          <w:color w:val="0C0C0C"/>
+          <w:sz w:val="23"/>
+          <w:szCs w:val="23"/>
+          <w:shd w:val="clear" w:color="auto" w:fill="FFFFFF"/>
+        </w:rPr>
+        <w:t xml:space="preserve">more than 30,000 listings </w:t>
+      </w:r>
+      <w:r>
+        <w:rPr>
+          <w:rFonts w:ascii="Arial" w:eastAsia="Times New Roman" w:hAnsi="Arial" w:cs="Arial"/>
+          <w:color w:val="0C0C0C"/>
+          <w:sz w:val="23"/>
+          <w:szCs w:val="23"/>
+          <w:shd w:val="clear" w:color="auto" w:fill="FFFFFF"/>
+        </w:rPr>
+        <w:t xml:space="preserve">in the city of Sydney. To facilitate the analysis, I have decided to narrow down my research to </w:t>
+      </w:r>
+      <w:r>
+        <w:rPr>
+          <w:rFonts w:ascii="Arial" w:eastAsia="Times New Roman" w:hAnsi="Arial" w:cs="Arial"/>
+          <w:color w:val="0C0C0C"/>
+          <w:sz w:val="23"/>
+          <w:szCs w:val="23"/>
+          <w:shd w:val="clear" w:color="auto" w:fill="FFFFFF"/>
+          <w:lang w:val="en-US"/>
+        </w:rPr>
+        <w:t xml:space="preserve">only the CBD area, i.e. neighborhood with the name Sydney. Furthermore, only listings that have at least four reviews per month are considered. After applying these conditions, I am left with a dataset with only 847 listings, which is more feasible to explore. </w:t>
+      </w:r>
+    </w:p>
+    <w:p>
+      <w:pPr>
+        <w:jc w:val="center"/>
+        <w:rPr>
+          <w:rFonts w:ascii="Arial" w:eastAsia="Times New Roman" w:hAnsi="Arial" w:cs="Arial"/>
+          <w:lang w:val="en-US"/>
+        </w:rPr>
+      </w:pPr>
+      <w:r>
+        <w:rPr>
+          <w:rFonts w:ascii="Arial" w:eastAsia="Times New Roman" w:hAnsi="Arial" w:cs="Arial"/>
+          <w:noProof/>
+          <w:lang w:val="en-US"/>
+        </w:rPr>
+        <w:drawing>
+          <wp:inline distT="0" distB="0" distL="0" distR="0" wp14:anchorId="3075869F" wp14:editId="43E3C0F4">
+            <wp:extent cx="5727700" cy="1475740"/>
+            <wp:effectExtent l="0" t="0" r="0" b="0"/>
+            <wp:docPr id="2" name="Picture 2"/>
+            <wp:cNvGraphicFramePr>
+              <a:graphicFrameLocks xmlns:a="http://schemas.openxmlformats.org/drawingml/2006/main" noChangeAspect="1"/>
+            </wp:cNvGraphicFramePr>
+            <a:graphic xmlns:a="http://schemas.openxmlformats.org/drawingml/2006/main">
+              <a:graphicData uri="http://schemas.openxmlformats.org/drawingml/2006/picture">
+                <pic:pic xmlns:pic="http://schemas.openxmlformats.org/drawingml/2006/picture">
+                  <pic:nvPicPr>
+                    <pic:cNvPr id="2" name="Screen Shot 2019-12-19 at 3.52.33 pm.png"/>
+                    <pic:cNvPicPr/>
+                  </pic:nvPicPr>
+                  <pic:blipFill>
+                    <a:blip r:embed="rId8" cstate="print">
+                      <a:extLst>
+                        <a:ext uri="{28A0092B-C50C-407E-A947-70E740481C1C}">
+                          <a14:useLocalDpi xmlns:a14="http://schemas.microsoft.com/office/drawing/2010/main" val="0"/>
+                        </a:ext>
+                      </a:extLst>
+                    </a:blip>
+                    <a:stretch>
+                      <a:fillRect/>
+                    </a:stretch>
+                  </pic:blipFill>
+                  <pic:spPr>
+                    <a:xfrm>
+                      <a:off x="0" y="0"/>
+                      <a:ext cx="5727700" cy="1475740"/>
+                    </a:xfrm>
+                    <a:prstGeom prst="rect">
+                      <a:avLst/>
+                    </a:prstGeom>
+                  </pic:spPr>
+                </pic:pic>
+              </a:graphicData>
+            </a:graphic>
+          </wp:inline>
+        </w:drawing>
+      </w:r>
+    </w:p>
+    <w:p>
+      <w:pPr>
+        <w:spacing w:after="120"/>
+        <w:jc w:val="center"/>
+        <w:rPr>
+          <w:rFonts w:ascii="Arial" w:eastAsia="Times New Roman" w:hAnsi="Arial" w:cs="Arial"/>
+          <w:b/>
+          <w:color w:val="0C0C0C"/>
+          <w:sz w:val="22"/>
+          <w:szCs w:val="23"/>
+          <w:shd w:val="clear" w:color="auto" w:fill="FFFFFF"/>
+          <w:lang w:val="en-US"/>
+        </w:rPr>
+      </w:pPr>
+      <w:r>
+        <w:rPr>
+          <w:rFonts w:ascii="Arial" w:eastAsia="Times New Roman" w:hAnsi="Arial" w:cs="Arial"/>
+          <w:b/>
+          <w:color w:val="0C0C0C"/>
+          <w:sz w:val="22"/>
+          <w:szCs w:val="23"/>
+          <w:shd w:val="clear" w:color="auto" w:fill="FFFFFF"/>
+          <w:lang w:val="en-US"/>
+        </w:rPr>
+        <w:t xml:space="preserve">Table </w:t>
+      </w:r>
+      <w:r>
+        <w:rPr>
+          <w:rFonts w:ascii="Arial" w:eastAsia="Times New Roman" w:hAnsi="Arial" w:cs="Arial"/>
+          <w:b/>
+          <w:color w:val="0C0C0C"/>
+          <w:sz w:val="22"/>
+          <w:szCs w:val="23"/>
+          <w:shd w:val="clear" w:color="auto" w:fill="FFFFFF"/>
+          <w:lang w:val="en-US"/>
+        </w:rPr>
+        <w:t>2</w:t>
+      </w:r>
+      <w:r>
+        <w:rPr>
+          <w:rFonts w:ascii="Arial" w:eastAsia="Times New Roman" w:hAnsi="Arial" w:cs="Arial"/>
+          <w:b/>
+          <w:color w:val="0C0C0C"/>
+          <w:sz w:val="22"/>
+          <w:szCs w:val="23"/>
+          <w:shd w:val="clear" w:color="auto" w:fill="FFFFFF"/>
+          <w:lang w:val="en-US"/>
+        </w:rPr>
+        <w:t xml:space="preserve">: listings </w:t>
+      </w:r>
+      <w:r>
+        <w:rPr>
+          <w:rFonts w:ascii="Arial" w:eastAsia="Times New Roman" w:hAnsi="Arial" w:cs="Arial"/>
+          <w:b/>
+          <w:color w:val="0C0C0C"/>
+          <w:sz w:val="22"/>
+          <w:szCs w:val="23"/>
+          <w:shd w:val="clear" w:color="auto" w:fill="FFFFFF"/>
+          <w:lang w:val="en-US"/>
+        </w:rPr>
+        <w:t>after filtering</w:t>
+      </w:r>
+    </w:p>
+    <w:p>
+      <w:pPr>
+        <w:spacing w:after="120"/>
+        <w:rPr>
+          <w:rFonts w:ascii="Arial" w:eastAsia="Times New Roman" w:hAnsi="Arial" w:cs="Arial"/>
+          <w:color w:val="0C0C0C"/>
+          <w:sz w:val="22"/>
+          <w:szCs w:val="23"/>
+          <w:shd w:val="clear" w:color="auto" w:fill="FFFFFF"/>
+          <w:lang w:val="en-US"/>
+        </w:rPr>
+      </w:pPr>
+    </w:p>
+    <w:p>
+      <w:pPr>
+        <w:spacing w:after="120"/>
+        <w:rPr>
+          <w:rFonts w:ascii="Arial" w:eastAsia="Times New Roman" w:hAnsi="Arial" w:cs="Arial"/>
+          <w:color w:val="0C0C0C"/>
+          <w:sz w:val="22"/>
+          <w:szCs w:val="23"/>
+          <w:shd w:val="clear" w:color="auto" w:fill="FFFFFF"/>
+          <w:lang w:val="en-US"/>
+        </w:rPr>
+      </w:pPr>
       <w:bookmarkStart w:id="0" w:name="_GoBack"/>
       <w:bookmarkEnd w:id="0"/>
-      <w:r>
-        <w:rPr>
-          <w:rFonts w:ascii="Questrial" w:eastAsia="Times New Roman" w:hAnsi="Questrial" w:cs="Times New Roman"/>
-          <w:color w:val="0C0C0C"/>
-          <w:sz w:val="23"/>
-          <w:szCs w:val="23"/>
-          <w:shd w:val="clear" w:color="auto" w:fill="FFFFFF"/>
-        </w:rPr>
-        <w:t xml:space="preserve">, and availability. </w:t>
-      </w:r>
-    </w:p>
-    <w:p>
-      <w:pPr>
-        <w:rPr>
-          <w:rFonts w:ascii="Questrial" w:eastAsia="Times New Roman" w:hAnsi="Questrial" w:cs="Times New Roman"/>
-          <w:color w:val="0C0C0C"/>
-          <w:sz w:val="23"/>
-          <w:szCs w:val="23"/>
-          <w:shd w:val="clear" w:color="auto" w:fill="FFFFFF"/>
-        </w:rPr>
-      </w:pPr>
-    </w:p>
-    <w:p>
-      <w:pPr>
-        <w:rPr>
-          <w:rFonts w:ascii="Questrial" w:eastAsia="Times New Roman" w:hAnsi="Questrial" w:cs="Times New Roman"/>
-          <w:color w:val="0C0C0C"/>
-          <w:sz w:val="23"/>
-          <w:szCs w:val="23"/>
-          <w:shd w:val="clear" w:color="auto" w:fill="FFFFFF"/>
+    </w:p>
+    <w:p>
+      <w:pPr>
+        <w:rPr>
+          <w:rFonts w:ascii="Arial" w:eastAsia="Times New Roman" w:hAnsi="Arial" w:cs="Arial"/>
           <w:lang w:val="en-US"/>
         </w:rPr>
       </w:pPr>
-      <w:r>
-        <w:rPr>
-          <w:rFonts w:ascii="Questrial" w:eastAsia="Times New Roman" w:hAnsi="Questrial" w:cs="Times New Roman"/>
-          <w:color w:val="0C0C0C"/>
-          <w:sz w:val="23"/>
-          <w:szCs w:val="23"/>
-          <w:shd w:val="clear" w:color="auto" w:fill="FFFFFF"/>
-        </w:rPr>
-        <w:t>As of December 2018, there ha</w:t>
-      </w:r>
-      <w:r>
-        <w:rPr>
-          <w:rFonts w:ascii="Questrial" w:eastAsia="Times New Roman" w:hAnsi="Questrial" w:cs="Times New Roman" w:hint="eastAsia"/>
-          <w:color w:val="0C0C0C"/>
-          <w:sz w:val="23"/>
-          <w:szCs w:val="23"/>
-          <w:shd w:val="clear" w:color="auto" w:fill="FFFFFF"/>
-        </w:rPr>
-        <w:t>ve</w:t>
-      </w:r>
-      <w:r>
-        <w:rPr>
-          <w:rFonts w:ascii="Questrial" w:eastAsia="Times New Roman" w:hAnsi="Questrial" w:cs="Times New Roman"/>
-          <w:color w:val="0C0C0C"/>
-          <w:sz w:val="23"/>
-          <w:szCs w:val="23"/>
-          <w:shd w:val="clear" w:color="auto" w:fill="FFFFFF"/>
-        </w:rPr>
-        <w:t xml:space="preserve"> been </w:t>
-      </w:r>
-      <w:r>
-        <w:rPr>
-          <w:rFonts w:ascii="Questrial" w:eastAsia="Times New Roman" w:hAnsi="Questrial" w:cs="Times New Roman"/>
-          <w:color w:val="0C0C0C"/>
-          <w:sz w:val="23"/>
-          <w:szCs w:val="23"/>
-          <w:shd w:val="clear" w:color="auto" w:fill="FFFFFF"/>
-        </w:rPr>
-        <w:t xml:space="preserve">more than 30,000 listings </w:t>
-      </w:r>
-      <w:r>
-        <w:rPr>
-          <w:rFonts w:ascii="Questrial" w:eastAsia="Times New Roman" w:hAnsi="Questrial" w:cs="Times New Roman"/>
-          <w:color w:val="0C0C0C"/>
-          <w:sz w:val="23"/>
-          <w:szCs w:val="23"/>
-          <w:shd w:val="clear" w:color="auto" w:fill="FFFFFF"/>
-        </w:rPr>
-        <w:t xml:space="preserve">in the city of Sydney. To facilitate the analysis, I have decided to narrow down my research to </w:t>
-      </w:r>
-      <w:r>
-        <w:rPr>
-          <w:rFonts w:ascii="Questrial" w:eastAsia="Times New Roman" w:hAnsi="Questrial" w:cs="Times New Roman"/>
-          <w:color w:val="0C0C0C"/>
-          <w:sz w:val="23"/>
-          <w:szCs w:val="23"/>
-          <w:shd w:val="clear" w:color="auto" w:fill="FFFFFF"/>
-          <w:lang w:val="en-US"/>
-        </w:rPr>
-        <w:t xml:space="preserve">only the CBD area, i.e. neighborhood with the name Sydney. Furthermore, only listings that have at least four reviews per month are considered. After applying these conditions, I am left with a dataset with only 847 listings, which is more feasible to explore. </w:t>
-      </w:r>
-    </w:p>
-    <w:p>
-      <w:pPr>
-        <w:rPr>
-          <w:rFonts w:ascii="Times New Roman" w:eastAsia="Times New Roman" w:hAnsi="Times New Roman" w:cs="Times New Roman"/>
-          <w:lang w:val="en-US"/>
-        </w:rPr>
-      </w:pPr>
-    </w:p>
-    <w:p>
-      <w:pPr>
-        <w:rPr>
-          <w:rFonts w:ascii="Times New Roman" w:eastAsia="Times New Roman" w:hAnsi="Times New Roman" w:cs="Times New Roman"/>
-          <w:lang w:val="en-US"/>
-        </w:rPr>
-      </w:pPr>
-    </w:p>
-    <w:p>
-      <w:pPr>
-        <w:rPr>
+    </w:p>
+    <w:p>
+      <w:pPr>
+        <w:rPr>
+          <w:rFonts w:ascii="Arial" w:hAnsi="Arial" w:cs="Arial"/>
           <w:sz w:val="28"/>
         </w:rPr>
       </w:pPr>
@@ -1109,6 +1379,41 @@
       <w:contextualSpacing/>
     </w:pPr>
   </w:style>
+  <w:style w:type="character" w:styleId="Hyperlink">
+    <w:name w:val="Hyperlink"/>
+    <w:basedOn w:val="DefaultParagraphFont"/>
+    <w:uiPriority w:val="99"/>
+    <w:unhideWhenUsed/>
+    <w:rsid w:val="00953272"/>
+    <w:rPr>
+      <w:color w:val="0563C1" w:themeColor="hyperlink"/>
+      <w:u w:val="single"/>
+    </w:rPr>
+  </w:style>
+  <w:style w:type="character" w:styleId="UnresolvedMention">
+    <w:name w:val="Unresolved Mention"/>
+    <w:basedOn w:val="DefaultParagraphFont"/>
+    <w:uiPriority w:val="99"/>
+    <w:semiHidden/>
+    <w:unhideWhenUsed/>
+    <w:rsid w:val="00953272"/>
+    <w:rPr>
+      <w:color w:val="605E5C"/>
+      <w:shd w:val="clear" w:color="auto" w:fill="E1DFDD"/>
+    </w:rPr>
+  </w:style>
+  <w:style w:type="character" w:styleId="FollowedHyperlink">
+    <w:name w:val="FollowedHyperlink"/>
+    <w:basedOn w:val="DefaultParagraphFont"/>
+    <w:uiPriority w:val="99"/>
+    <w:semiHidden/>
+    <w:unhideWhenUsed/>
+    <w:rsid w:val="00953272"/>
+    <w:rPr>
+      <w:color w:val="954F72" w:themeColor="followedHyperlink"/>
+      <w:u w:val="single"/>
+    </w:rPr>
+  </w:style>
 </w:styles>
 </file>
 

</xml_diff>